<commit_message>
Adding documents of C# and Android App
</commit_message>
<xml_diff>
--- a/Git/Git.docx
+++ b/Git/Git.docx
@@ -103,6 +103,78 @@
           <w:lang w:val="en-CA"/>
         </w:rPr>
         <w:t>git add –all: add all changed files into the commit areas</w:t>
+      </w:r>
+    </w:p>
+    <w:p>
+      <w:pPr>
+        <w:pStyle w:val="ListParagraph"/>
+        <w:numPr>
+          <w:ilvl w:val="0"/>
+          <w:numId w:val="1"/>
+        </w:numPr>
+        <w:rPr>
+          <w:lang w:val="en-CA"/>
+        </w:rPr>
+      </w:pPr>
+      <w:r>
+        <w:rPr>
+          <w:lang w:val="en-CA"/>
+        </w:rPr>
+        <w:t>git push –set-upstream origin master: this is the first push, next time we just use git push</w:t>
+      </w:r>
+    </w:p>
+    <w:p>
+      <w:pPr>
+        <w:pStyle w:val="ListParagraph"/>
+        <w:numPr>
+          <w:ilvl w:val="0"/>
+          <w:numId w:val="1"/>
+        </w:numPr>
+        <w:rPr>
+          <w:lang w:val="en-CA"/>
+        </w:rPr>
+      </w:pPr>
+      <w:r>
+        <w:rPr>
+          <w:lang w:val="en-CA"/>
+        </w:rPr>
+        <w:t>git checkout -b branch1: create a new branch named branch1</w:t>
+      </w:r>
+    </w:p>
+    <w:p>
+      <w:pPr>
+        <w:pStyle w:val="ListParagraph"/>
+        <w:numPr>
+          <w:ilvl w:val="0"/>
+          <w:numId w:val="1"/>
+        </w:numPr>
+        <w:rPr>
+          <w:lang w:val="en-CA"/>
+        </w:rPr>
+      </w:pPr>
+      <w:r>
+        <w:rPr>
+          <w:lang w:val="en-CA"/>
+        </w:rPr>
+        <w:t>git checkout master: switch to master branch</w:t>
+      </w:r>
+    </w:p>
+    <w:p>
+      <w:pPr>
+        <w:pStyle w:val="ListParagraph"/>
+        <w:numPr>
+          <w:ilvl w:val="0"/>
+          <w:numId w:val="1"/>
+        </w:numPr>
+        <w:rPr>
+          <w:lang w:val="en-CA"/>
+        </w:rPr>
+      </w:pPr>
+      <w:r>
+        <w:rPr>
+          <w:lang w:val="en-CA"/>
+        </w:rPr>
+        <w:t>git pull: pull from server to local</w:t>
       </w:r>
     </w:p>
     <w:sectPr>

</xml_diff>